<commit_message>
TA 5-6 Final Tamil files - 03/08/2022
</commit_message>
<xml_diff>
--- a/AraNyaka/TA 5-6 Sanskrit Corrections.docx
+++ b/AraNyaka/TA 5-6 Sanskrit Corrections.docx
@@ -1,6 +1,6 @@
 
 <file path=word/document.xml><?xml version="1.0" encoding="utf-8"?>
-<w:document xmlns:wpc="http://schemas.microsoft.com/office/word/2010/wordprocessingCanvas" xmlns:cx="http://schemas.microsoft.com/office/drawing/2014/chartex" xmlns:cx1="http://schemas.microsoft.com/office/drawing/2015/9/8/chartex" xmlns:mc="http://schemas.openxmlformats.org/markup-compatibility/2006" xmlns:o="urn:schemas-microsoft-com:office:office" xmlns:r="http://schemas.openxmlformats.org/officeDocument/2006/relationships" xmlns:m="http://schemas.openxmlformats.org/officeDocument/2006/math" xmlns:v="urn:schemas-microsoft-com:vml" xmlns:wp14="http://schemas.microsoft.com/office/word/2010/wordprocessingDrawing" xmlns:wp="http://schemas.openxmlformats.org/drawingml/2006/wordprocessingDrawing" xmlns:w10="urn:schemas-microsoft-com:office:word" xmlns:w="http://schemas.openxmlformats.org/wordprocessingml/2006/main" xmlns:w14="http://schemas.microsoft.com/office/word/2010/wordml" xmlns:w15="http://schemas.microsoft.com/office/word/2012/wordml" xmlns:w16se="http://schemas.microsoft.com/office/word/2015/wordml/symex" xmlns:wpg="http://schemas.microsoft.com/office/word/2010/wordprocessingGroup" xmlns:wpi="http://schemas.microsoft.com/office/word/2010/wordprocessingInk" xmlns:wne="http://schemas.microsoft.com/office/word/2006/wordml" xmlns:wps="http://schemas.microsoft.com/office/word/2010/wordprocessingShape" mc:Ignorable="w14 w15 w16se wp14">
+<w:document xmlns:wpc="http://schemas.microsoft.com/office/word/2010/wordprocessingCanvas" xmlns:cx="http://schemas.microsoft.com/office/drawing/2014/chartex" xmlns:cx1="http://schemas.microsoft.com/office/drawing/2015/9/8/chartex" xmlns:cx2="http://schemas.microsoft.com/office/drawing/2015/10/21/chartex" xmlns:cx3="http://schemas.microsoft.com/office/drawing/2016/5/9/chartex" xmlns:cx4="http://schemas.microsoft.com/office/drawing/2016/5/10/chartex" xmlns:cx5="http://schemas.microsoft.com/office/drawing/2016/5/11/chartex" xmlns:cx6="http://schemas.microsoft.com/office/drawing/2016/5/12/chartex" xmlns:cx7="http://schemas.microsoft.com/office/drawing/2016/5/13/chartex" xmlns:cx8="http://schemas.microsoft.com/office/drawing/2016/5/14/chartex" xmlns:mc="http://schemas.openxmlformats.org/markup-compatibility/2006" xmlns:aink="http://schemas.microsoft.com/office/drawing/2016/ink" xmlns:am3d="http://schemas.microsoft.com/office/drawing/2017/model3d" xmlns:o="urn:schemas-microsoft-com:office:office" xmlns:oel="http://schemas.microsoft.com/office/2019/extlst" xmlns:r="http://schemas.openxmlformats.org/officeDocument/2006/relationships" xmlns:m="http://schemas.openxmlformats.org/officeDocument/2006/math" xmlns:v="urn:schemas-microsoft-com:vml" xmlns:wp14="http://schemas.microsoft.com/office/word/2010/wordprocessingDrawing" xmlns:wp="http://schemas.openxmlformats.org/drawingml/2006/wordprocessingDrawing" xmlns:w10="urn:schemas-microsoft-com:office:word" xmlns:w="http://schemas.openxmlformats.org/wordprocessingml/2006/main" xmlns:w14="http://schemas.microsoft.com/office/word/2010/wordml" xmlns:w15="http://schemas.microsoft.com/office/word/2012/wordml" xmlns:w16cex="http://schemas.microsoft.com/office/word/2018/wordml/cex" xmlns:w16cid="http://schemas.microsoft.com/office/word/2016/wordml/cid" xmlns:w16="http://schemas.microsoft.com/office/word/2018/wordml" xmlns:w16sdtdh="http://schemas.microsoft.com/office/word/2020/wordml/sdtdatahash" xmlns:w16se="http://schemas.microsoft.com/office/word/2015/wordml/symex" xmlns:wpg="http://schemas.microsoft.com/office/word/2010/wordprocessingGroup" xmlns:wpi="http://schemas.microsoft.com/office/word/2010/wordprocessingInk" xmlns:wne="http://schemas.microsoft.com/office/word/2006/wordml" xmlns:wps="http://schemas.microsoft.com/office/word/2010/wordprocessingShape" mc:Ignorable="w14 w15 w16se w16cid w16 w16cex w16sdtdh wp14">
   <w:body>
     <w:p>
       <w:pPr>
@@ -14,7 +14,6 @@
           <w:u w:val="single"/>
         </w:rPr>
       </w:pPr>
-      <w:proofErr w:type="spellStart"/>
       <w:r>
         <w:rPr>
           <w:b/>
@@ -23,18 +22,7 @@
           <w:szCs w:val="32"/>
           <w:u w:val="single"/>
         </w:rPr>
-        <w:t>TaittirIya</w:t>
-      </w:r>
-      <w:proofErr w:type="spellEnd"/>
-      <w:r>
-        <w:rPr>
-          <w:b/>
-          <w:bCs/>
-          <w:sz w:val="32"/>
-          <w:szCs w:val="32"/>
-          <w:u w:val="single"/>
-        </w:rPr>
-        <w:t xml:space="preserve"> </w:t>
+        <w:t xml:space="preserve">TaittirIya </w:t>
       </w:r>
       <w:proofErr w:type="spellStart"/>
       <w:proofErr w:type="gramStart"/>
@@ -143,6 +131,7 @@
         </w:rPr>
         <w:t xml:space="preserve">Observed till </w:t>
       </w:r>
+      <w:bookmarkStart w:id="0" w:name="_Hlk110457260"/>
       <w:r>
         <w:rPr>
           <w:b/>
@@ -153,6 +142,7 @@
         </w:rPr>
         <w:t>31st July 2022</w:t>
       </w:r>
+      <w:bookmarkEnd w:id="0"/>
     </w:p>
     <w:p>
       <w:pPr>
@@ -176,23 +166,7 @@
           <w:bCs/>
         </w:rPr>
         <w:br/>
-        <w:t xml:space="preserve">Kindly refer to your Guru for the differences in </w:t>
-      </w:r>
-      <w:proofErr w:type="spellStart"/>
-      <w:r>
-        <w:rPr>
-          <w:b/>
-          <w:bCs/>
-        </w:rPr>
-        <w:t>Swaram</w:t>
-      </w:r>
-      <w:proofErr w:type="spellEnd"/>
-      <w:r>
-        <w:rPr>
-          <w:b/>
-          <w:bCs/>
-        </w:rPr>
-        <w:t xml:space="preserve"> marking between various sources.</w:t>
+        <w:t>Kindly refer to your Guru for the differences in Swaram marking between various sources.</w:t>
       </w:r>
     </w:p>
     <w:tbl>
@@ -212,8 +186,7 @@
       <w:tblGrid>
         <w:gridCol w:w="78"/>
         <w:gridCol w:w="4224"/>
-        <w:gridCol w:w="29"/>
-        <w:gridCol w:w="5074"/>
+        <w:gridCol w:w="5103"/>
         <w:gridCol w:w="29"/>
         <w:gridCol w:w="5245"/>
       </w:tblGrid>
@@ -231,12 +204,16 @@
               <w:spacing w:before="0" w:line="240" w:lineRule="auto"/>
               <w:jc w:val="center"/>
               <w:rPr>
-                <w:sz w:val="32"/>
-                <w:szCs w:val="32"/>
-              </w:rPr>
-            </w:pPr>
-            <w:r>
-              <w:rPr>
+                <w:b/>
+                <w:bCs/>
+                <w:sz w:val="32"/>
+                <w:szCs w:val="32"/>
+              </w:rPr>
+            </w:pPr>
+            <w:r>
+              <w:rPr>
+                <w:b/>
+                <w:bCs/>
                 <w:sz w:val="32"/>
                 <w:szCs w:val="32"/>
               </w:rPr>
@@ -248,12 +225,16 @@
               <w:spacing w:before="0" w:line="240" w:lineRule="auto"/>
               <w:jc w:val="center"/>
               <w:rPr>
-                <w:sz w:val="32"/>
-                <w:szCs w:val="32"/>
-              </w:rPr>
-            </w:pPr>
-            <w:r>
-              <w:rPr>
+                <w:b/>
+                <w:bCs/>
+                <w:sz w:val="32"/>
+                <w:szCs w:val="32"/>
+              </w:rPr>
+            </w:pPr>
+            <w:r>
+              <w:rPr>
+                <w:b/>
+                <w:bCs/>
                 <w:sz w:val="32"/>
                 <w:szCs w:val="32"/>
               </w:rPr>
@@ -264,19 +245,22 @@
         <w:tc>
           <w:tcPr>
             <w:tcW w:w="5103" w:type="dxa"/>
-            <w:gridSpan w:val="2"/>
           </w:tcPr>
           <w:p>
             <w:pPr>
               <w:spacing w:before="0" w:line="240" w:lineRule="auto"/>
               <w:jc w:val="center"/>
               <w:rPr>
-                <w:sz w:val="32"/>
-                <w:szCs w:val="32"/>
-              </w:rPr>
-            </w:pPr>
-            <w:r>
-              <w:rPr>
+                <w:b/>
+                <w:bCs/>
+                <w:sz w:val="32"/>
+                <w:szCs w:val="32"/>
+              </w:rPr>
+            </w:pPr>
+            <w:r>
+              <w:rPr>
+                <w:b/>
+                <w:bCs/>
                 <w:sz w:val="32"/>
                 <w:szCs w:val="32"/>
               </w:rPr>
@@ -295,12 +279,16 @@
               <w:ind w:right="-18"/>
               <w:jc w:val="center"/>
               <w:rPr>
-                <w:sz w:val="32"/>
-                <w:szCs w:val="32"/>
-              </w:rPr>
-            </w:pPr>
-            <w:r>
-              <w:rPr>
+                <w:b/>
+                <w:bCs/>
+                <w:sz w:val="32"/>
+                <w:szCs w:val="32"/>
+              </w:rPr>
+            </w:pPr>
+            <w:r>
+              <w:rPr>
+                <w:b/>
+                <w:bCs/>
                 <w:sz w:val="32"/>
                 <w:szCs w:val="32"/>
               </w:rPr>
@@ -313,12 +301,16 @@
               <w:ind w:right="-18"/>
               <w:jc w:val="center"/>
               <w:rPr>
-                <w:sz w:val="32"/>
-                <w:szCs w:val="32"/>
-              </w:rPr>
-            </w:pPr>
-            <w:r>
-              <w:rPr>
+                <w:b/>
+                <w:bCs/>
+                <w:sz w:val="32"/>
+                <w:szCs w:val="32"/>
+              </w:rPr>
+            </w:pPr>
+            <w:r>
+              <w:rPr>
+                <w:b/>
+                <w:bCs/>
                 <w:sz w:val="32"/>
                 <w:szCs w:val="32"/>
               </w:rPr>
@@ -333,103 +325,7 @@
         </w:trPr>
         <w:tc>
           <w:tcPr>
-            <w:tcW w:w="4331" w:type="dxa"/>
-            <w:gridSpan w:val="3"/>
-            <w:tcBorders>
-              <w:top w:val="single" w:sz="4" w:space="0" w:color="000000"/>
-              <w:left w:val="single" w:sz="4" w:space="0" w:color="000000"/>
-              <w:bottom w:val="single" w:sz="4" w:space="0" w:color="000000"/>
-              <w:right w:val="single" w:sz="4" w:space="0" w:color="000000"/>
-            </w:tcBorders>
-          </w:tcPr>
-          <w:p>
-            <w:pPr>
-              <w:spacing w:before="0" w:line="240" w:lineRule="auto"/>
-              <w:rPr>
-                <w:b/>
-                <w:sz w:val="28"/>
-                <w:szCs w:val="28"/>
-              </w:rPr>
-            </w:pPr>
-            <w:proofErr w:type="spellStart"/>
-            <w:r>
-              <w:rPr>
-                <w:b/>
-                <w:sz w:val="28"/>
-                <w:szCs w:val="28"/>
-              </w:rPr>
-              <w:t>MahanaaraayaNopanishad</w:t>
-            </w:r>
-            <w:proofErr w:type="spellEnd"/>
-          </w:p>
-          <w:p>
-            <w:pPr>
-              <w:spacing w:before="0" w:line="240" w:lineRule="auto"/>
-              <w:rPr>
-                <w:b/>
-                <w:sz w:val="28"/>
-                <w:szCs w:val="28"/>
-              </w:rPr>
-            </w:pPr>
-            <w:proofErr w:type="spellStart"/>
-            <w:r>
-              <w:rPr>
-                <w:b/>
-                <w:sz w:val="28"/>
-                <w:szCs w:val="28"/>
-              </w:rPr>
-              <w:t>Anuvaakam</w:t>
-            </w:r>
-            <w:proofErr w:type="spellEnd"/>
-            <w:r>
-              <w:rPr>
-                <w:b/>
-                <w:sz w:val="28"/>
-                <w:szCs w:val="28"/>
-              </w:rPr>
-              <w:t xml:space="preserve"> No. 13</w:t>
-            </w:r>
-          </w:p>
-          <w:p>
-            <w:pPr>
-              <w:spacing w:before="0" w:line="240" w:lineRule="auto"/>
-              <w:rPr>
-                <w:b/>
-                <w:sz w:val="28"/>
-                <w:szCs w:val="28"/>
-              </w:rPr>
-            </w:pPr>
-            <w:r>
-              <w:rPr>
-                <w:b/>
-                <w:sz w:val="28"/>
-                <w:szCs w:val="28"/>
-              </w:rPr>
-              <w:t>Statement No. 11</w:t>
-            </w:r>
-          </w:p>
-          <w:p>
-            <w:pPr>
-              <w:spacing w:before="0" w:line="240" w:lineRule="auto"/>
-              <w:rPr>
-                <w:b/>
-                <w:sz w:val="28"/>
-                <w:szCs w:val="28"/>
-              </w:rPr>
-            </w:pPr>
-            <w:r>
-              <w:rPr>
-                <w:b/>
-                <w:sz w:val="28"/>
-                <w:szCs w:val="28"/>
-              </w:rPr>
-              <w:t>Para No. 30</w:t>
-            </w:r>
-          </w:p>
-        </w:tc>
-        <w:tc>
-          <w:tcPr>
-            <w:tcW w:w="5103" w:type="dxa"/>
+            <w:tcW w:w="4302" w:type="dxa"/>
             <w:gridSpan w:val="2"/>
             <w:tcBorders>
               <w:top w:val="single" w:sz="4" w:space="0" w:color="000000"/>
@@ -440,6 +336,102 @@
           </w:tcPr>
           <w:p>
             <w:pPr>
+              <w:spacing w:before="0" w:line="240" w:lineRule="auto"/>
+              <w:rPr>
+                <w:b/>
+                <w:sz w:val="28"/>
+                <w:szCs w:val="28"/>
+              </w:rPr>
+            </w:pPr>
+            <w:proofErr w:type="spellStart"/>
+            <w:r>
+              <w:rPr>
+                <w:b/>
+                <w:sz w:val="28"/>
+                <w:szCs w:val="28"/>
+              </w:rPr>
+              <w:t>MahanaaraayaNopanishad</w:t>
+            </w:r>
+            <w:proofErr w:type="spellEnd"/>
+          </w:p>
+          <w:p>
+            <w:pPr>
+              <w:spacing w:before="0" w:line="240" w:lineRule="auto"/>
+              <w:rPr>
+                <w:b/>
+                <w:sz w:val="28"/>
+                <w:szCs w:val="28"/>
+              </w:rPr>
+            </w:pPr>
+            <w:proofErr w:type="spellStart"/>
+            <w:r>
+              <w:rPr>
+                <w:b/>
+                <w:sz w:val="28"/>
+                <w:szCs w:val="28"/>
+              </w:rPr>
+              <w:t>Anuvaakam</w:t>
+            </w:r>
+            <w:proofErr w:type="spellEnd"/>
+            <w:r>
+              <w:rPr>
+                <w:b/>
+                <w:sz w:val="28"/>
+                <w:szCs w:val="28"/>
+              </w:rPr>
+              <w:t xml:space="preserve"> No. 13</w:t>
+            </w:r>
+          </w:p>
+          <w:p>
+            <w:pPr>
+              <w:spacing w:before="0" w:line="240" w:lineRule="auto"/>
+              <w:rPr>
+                <w:b/>
+                <w:sz w:val="28"/>
+                <w:szCs w:val="28"/>
+              </w:rPr>
+            </w:pPr>
+            <w:r>
+              <w:rPr>
+                <w:b/>
+                <w:sz w:val="28"/>
+                <w:szCs w:val="28"/>
+              </w:rPr>
+              <w:t>Statement No. 11</w:t>
+            </w:r>
+          </w:p>
+          <w:p>
+            <w:pPr>
+              <w:spacing w:before="0" w:line="240" w:lineRule="auto"/>
+              <w:rPr>
+                <w:b/>
+                <w:sz w:val="28"/>
+                <w:szCs w:val="28"/>
+              </w:rPr>
+            </w:pPr>
+            <w:r>
+              <w:rPr>
+                <w:b/>
+                <w:sz w:val="28"/>
+                <w:szCs w:val="28"/>
+              </w:rPr>
+              <w:t>Para No. 30</w:t>
+            </w:r>
+          </w:p>
+        </w:tc>
+        <w:tc>
+          <w:tcPr>
+            <w:tcW w:w="5132" w:type="dxa"/>
+            <w:gridSpan w:val="2"/>
+            <w:tcBorders>
+              <w:top w:val="single" w:sz="4" w:space="0" w:color="000000"/>
+              <w:left w:val="single" w:sz="4" w:space="0" w:color="000000"/>
+              <w:bottom w:val="single" w:sz="4" w:space="0" w:color="000000"/>
+              <w:right w:val="single" w:sz="4" w:space="0" w:color="000000"/>
+            </w:tcBorders>
+          </w:tcPr>
+          <w:p>
+            <w:pPr>
               <w:widowControl w:val="0"/>
               <w:autoSpaceDE w:val="0"/>
               <w:autoSpaceDN w:val="0"/>
@@ -458,7 +450,24 @@
                 <w:rFonts w:ascii="BRH Devanagari Extra" w:hAnsi="BRH Devanagari Extra" w:cs="BRH Devanagari Extra"/>
                 <w:sz w:val="40"/>
                 <w:szCs w:val="32"/>
-                <w:lang w:val="en-IN" w:eastAsia="en-IN"/>
+              </w:rPr>
+              <w:t>xuÉÇ</w:t>
+            </w:r>
+            <w:proofErr w:type="spellEnd"/>
+            <w:r>
+              <w:rPr>
+                <w:rFonts w:ascii="BRH Devanagari Extra" w:hAnsi="BRH Devanagari Extra" w:cs="BRH Devanagari Extra"/>
+                <w:sz w:val="40"/>
+                <w:szCs w:val="32"/>
+              </w:rPr>
+              <w:t xml:space="preserve"> </w:t>
+            </w:r>
+            <w:proofErr w:type="spellStart"/>
+            <w:r>
+              <w:rPr>
+                <w:rFonts w:ascii="BRH Devanagari Extra" w:hAnsi="BRH Devanagari Extra" w:cs="BRH Devanagari Extra"/>
+                <w:sz w:val="40"/>
+                <w:szCs w:val="32"/>
               </w:rPr>
               <w:t>Så</w:t>
             </w:r>
@@ -468,17 +477,15 @@
                 <w:rFonts w:ascii="BRH Malayalam Extra" w:hAnsi="BRH Malayalam Extra" w:cs="BRH Devanagari Extra"/>
                 <w:sz w:val="32"/>
                 <w:szCs w:val="32"/>
-                <w:lang w:val="en-IN" w:eastAsia="en-IN"/>
-              </w:rPr>
-              <w:t>–</w:t>
-            </w:r>
-            <w:proofErr w:type="spellStart"/>
-            <w:r>
-              <w:rPr>
-                <w:rFonts w:ascii="BRH Devanagari Extra" w:hAnsi="BRH Devanagari Extra" w:cs="BRH Devanagari Extra"/>
-                <w:sz w:val="40"/>
-                <w:szCs w:val="32"/>
-                <w:lang w:val="en-IN" w:eastAsia="en-IN"/>
+              </w:rPr>
+              <w:t>–</w:t>
+            </w:r>
+            <w:proofErr w:type="spellStart"/>
+            <w:r>
+              <w:rPr>
+                <w:rFonts w:ascii="BRH Devanagari Extra" w:hAnsi="BRH Devanagari Extra" w:cs="BRH Devanagari Extra"/>
+                <w:sz w:val="40"/>
+                <w:szCs w:val="32"/>
               </w:rPr>
               <w:t>WûqÉÉmÉÉþSiÉsÉ</w:t>
             </w:r>
@@ -488,16 +495,14 @@
                 <w:rFonts w:ascii="BRH Malayalam Extra" w:hAnsi="BRH Malayalam Extra" w:cs="BRH Devanagari Extra"/>
                 <w:sz w:val="32"/>
                 <w:szCs w:val="32"/>
-                <w:lang w:val="en-IN" w:eastAsia="en-IN"/>
-              </w:rPr>
-              <w:t>–</w:t>
-            </w:r>
-            <w:r>
-              <w:rPr>
-                <w:rFonts w:ascii="BRH Devanagari Extra" w:hAnsi="BRH Devanagari Extra" w:cs="BRH Devanagari Extra"/>
-                <w:sz w:val="40"/>
-                <w:szCs w:val="32"/>
-                <w:lang w:val="en-IN" w:eastAsia="en-IN"/>
+              </w:rPr>
+              <w:t>–</w:t>
+            </w:r>
+            <w:r>
+              <w:rPr>
+                <w:rFonts w:ascii="BRH Devanagari Extra" w:hAnsi="BRH Devanagari Extra" w:cs="BRH Devanagari Extra"/>
+                <w:sz w:val="40"/>
+                <w:szCs w:val="32"/>
               </w:rPr>
               <w:t xml:space="preserve"> </w:t>
             </w:r>
@@ -507,10 +512,19 @@
                 <w:rFonts w:ascii="BRH Devanagari Extra" w:hAnsi="BRH Devanagari Extra" w:cs="BRH Devanagari Extra"/>
                 <w:sz w:val="40"/>
                 <w:szCs w:val="32"/>
-                <w:lang w:val="en-IN" w:eastAsia="en-IN"/>
-              </w:rPr>
-              <w:t>qÉxiÉþ</w:t>
-            </w:r>
+              </w:rPr>
+              <w:t>qÉxiÉ</w:t>
+            </w:r>
+            <w:r>
+              <w:rPr>
+                <w:rFonts w:ascii="BRH Devanagari Extra" w:hAnsi="BRH Devanagari Extra" w:cs="BRH Devanagari Extra"/>
+                <w:sz w:val="40"/>
+                <w:szCs w:val="32"/>
+                <w:highlight w:val="yellow"/>
+              </w:rPr>
+              <w:t>þ</w:t>
+            </w:r>
+            <w:proofErr w:type="spellEnd"/>
             <w:r>
               <w:rPr>
                 <w:rFonts w:ascii="BRH Devanagari Extra" w:hAnsi="BRH Devanagari Extra" w:cs="BRH Devanagari Extra"/>
@@ -519,15 +533,32 @@
                 <w:highlight w:val="yellow"/>
                 <w:lang w:val="en-IN" w:eastAsia="en-IN"/>
               </w:rPr>
-              <w:t>MüÈ</w:t>
-            </w:r>
-            <w:proofErr w:type="spellEnd"/>
-            <w:r>
-              <w:rPr>
-                <w:rFonts w:ascii="BRH Devanagari Extra" w:hAnsi="BRH Devanagari Extra" w:cs="BRH Devanagari Extra"/>
-                <w:sz w:val="40"/>
-                <w:szCs w:val="32"/>
+              <w:t>M</w:t>
+            </w:r>
+            <w:r>
+              <w:rPr>
+                <w:rFonts w:ascii="BRH Devanagari Extra" w:hAnsi="BRH Devanagari Extra" w:cs="BRH Devanagari Extra"/>
+                <w:sz w:val="40"/>
+                <w:szCs w:val="32"/>
+                <w:highlight w:val="yellow"/>
                 <w:lang w:val="en-IN" w:eastAsia="en-IN"/>
+              </w:rPr>
+              <w:t xml:space="preserve"> </w:t>
+            </w:r>
+            <w:r>
+              <w:rPr>
+                <w:rFonts w:ascii="BRH Devanagari Extra" w:hAnsi="BRH Devanagari Extra" w:cs="BRH Devanagari Extra"/>
+                <w:sz w:val="40"/>
+                <w:szCs w:val="32"/>
+                <w:highlight w:val="yellow"/>
+              </w:rPr>
+              <w:t>È</w:t>
+            </w:r>
+            <w:r>
+              <w:rPr>
+                <w:rFonts w:ascii="BRH Devanagari Extra" w:hAnsi="BRH Devanagari Extra" w:cs="BRH Devanagari Extra"/>
+                <w:sz w:val="40"/>
+                <w:szCs w:val="32"/>
               </w:rPr>
               <w:t xml:space="preserve"> |</w:t>
             </w:r>
@@ -562,7 +593,24 @@
                 <w:rFonts w:ascii="BRH Devanagari Extra" w:hAnsi="BRH Devanagari Extra" w:cs="BRH Devanagari Extra"/>
                 <w:sz w:val="40"/>
                 <w:szCs w:val="32"/>
-                <w:lang w:val="en-IN" w:eastAsia="en-IN"/>
+              </w:rPr>
+              <w:t>xuÉÇ</w:t>
+            </w:r>
+            <w:proofErr w:type="spellEnd"/>
+            <w:r>
+              <w:rPr>
+                <w:rFonts w:ascii="BRH Devanagari Extra" w:hAnsi="BRH Devanagari Extra" w:cs="BRH Devanagari Extra"/>
+                <w:sz w:val="40"/>
+                <w:szCs w:val="32"/>
+              </w:rPr>
+              <w:t xml:space="preserve"> </w:t>
+            </w:r>
+            <w:proofErr w:type="spellStart"/>
+            <w:r>
+              <w:rPr>
+                <w:rFonts w:ascii="BRH Devanagari Extra" w:hAnsi="BRH Devanagari Extra" w:cs="BRH Devanagari Extra"/>
+                <w:sz w:val="40"/>
+                <w:szCs w:val="32"/>
               </w:rPr>
               <w:t>Så</w:t>
             </w:r>
@@ -572,17 +620,15 @@
                 <w:rFonts w:ascii="BRH Malayalam Extra" w:hAnsi="BRH Malayalam Extra" w:cs="BRH Devanagari Extra"/>
                 <w:sz w:val="32"/>
                 <w:szCs w:val="32"/>
-                <w:lang w:val="en-IN" w:eastAsia="en-IN"/>
-              </w:rPr>
-              <w:t>–</w:t>
-            </w:r>
-            <w:proofErr w:type="spellStart"/>
-            <w:r>
-              <w:rPr>
-                <w:rFonts w:ascii="BRH Devanagari Extra" w:hAnsi="BRH Devanagari Extra" w:cs="BRH Devanagari Extra"/>
-                <w:sz w:val="40"/>
-                <w:szCs w:val="32"/>
-                <w:lang w:val="en-IN" w:eastAsia="en-IN"/>
+              </w:rPr>
+              <w:t>–</w:t>
+            </w:r>
+            <w:proofErr w:type="spellStart"/>
+            <w:r>
+              <w:rPr>
+                <w:rFonts w:ascii="BRH Devanagari Extra" w:hAnsi="BRH Devanagari Extra" w:cs="BRH Devanagari Extra"/>
+                <w:sz w:val="40"/>
+                <w:szCs w:val="32"/>
               </w:rPr>
               <w:t>WûqÉÉmÉÉþSiÉsÉ</w:t>
             </w:r>
@@ -592,16 +638,14 @@
                 <w:rFonts w:ascii="BRH Malayalam Extra" w:hAnsi="BRH Malayalam Extra" w:cs="BRH Devanagari Extra"/>
                 <w:sz w:val="32"/>
                 <w:szCs w:val="32"/>
-                <w:lang w:val="en-IN" w:eastAsia="en-IN"/>
-              </w:rPr>
-              <w:t>–</w:t>
-            </w:r>
-            <w:r>
-              <w:rPr>
-                <w:rFonts w:ascii="BRH Devanagari Extra" w:hAnsi="BRH Devanagari Extra" w:cs="BRH Devanagari Extra"/>
-                <w:sz w:val="40"/>
-                <w:szCs w:val="32"/>
-                <w:lang w:val="en-IN" w:eastAsia="en-IN"/>
+              </w:rPr>
+              <w:t>–</w:t>
+            </w:r>
+            <w:r>
+              <w:rPr>
+                <w:rFonts w:ascii="BRH Devanagari Extra" w:hAnsi="BRH Devanagari Extra" w:cs="BRH Devanagari Extra"/>
+                <w:sz w:val="40"/>
+                <w:szCs w:val="32"/>
               </w:rPr>
               <w:t xml:space="preserve"> </w:t>
             </w:r>
@@ -611,7 +655,6 @@
                 <w:rFonts w:ascii="BRH Devanagari Extra" w:hAnsi="BRH Devanagari Extra" w:cs="BRH Devanagari Extra"/>
                 <w:sz w:val="40"/>
                 <w:szCs w:val="32"/>
-                <w:lang w:val="en-IN" w:eastAsia="en-IN"/>
               </w:rPr>
               <w:t>qÉxiÉþ</w:t>
             </w:r>
@@ -622,7 +665,6 @@
                 <w:sz w:val="40"/>
                 <w:szCs w:val="40"/>
                 <w:highlight w:val="green"/>
-                <w:lang w:val="en-IN" w:eastAsia="en-IN"/>
               </w:rPr>
               <w:t>aÉ</w:t>
             </w:r>
@@ -632,7 +674,6 @@
                 <w:sz w:val="40"/>
                 <w:szCs w:val="32"/>
                 <w:highlight w:val="green"/>
-                <w:lang w:val="en-IN" w:eastAsia="en-IN"/>
               </w:rPr>
               <w:t>È</w:t>
             </w:r>
@@ -642,7 +683,6 @@
                 <w:rFonts w:ascii="BRH Devanagari Extra" w:hAnsi="BRH Devanagari Extra" w:cs="BRH Devanagari Extra"/>
                 <w:sz w:val="40"/>
                 <w:szCs w:val="32"/>
-                <w:lang w:val="en-IN" w:eastAsia="en-IN"/>
               </w:rPr>
               <w:t xml:space="preserve"> |</w:t>
             </w:r>
@@ -655,8 +695,8 @@
         </w:trPr>
         <w:tc>
           <w:tcPr>
-            <w:tcW w:w="4331" w:type="dxa"/>
-            <w:gridSpan w:val="3"/>
+            <w:tcW w:w="4302" w:type="dxa"/>
+            <w:gridSpan w:val="2"/>
             <w:tcBorders>
               <w:top w:val="single" w:sz="4" w:space="0" w:color="000000"/>
               <w:left w:val="single" w:sz="4" w:space="0" w:color="000000"/>
@@ -751,7 +791,7 @@
         </w:tc>
         <w:tc>
           <w:tcPr>
-            <w:tcW w:w="5103" w:type="dxa"/>
+            <w:tcW w:w="5132" w:type="dxa"/>
             <w:gridSpan w:val="2"/>
             <w:tcBorders>
               <w:top w:val="single" w:sz="4" w:space="0" w:color="000000"/>
@@ -963,8 +1003,8 @@
         </w:trPr>
         <w:tc>
           <w:tcPr>
-            <w:tcW w:w="4331" w:type="dxa"/>
-            <w:gridSpan w:val="3"/>
+            <w:tcW w:w="4302" w:type="dxa"/>
+            <w:gridSpan w:val="2"/>
             <w:tcBorders>
               <w:top w:val="single" w:sz="4" w:space="0" w:color="000000"/>
               <w:left w:val="single" w:sz="4" w:space="0" w:color="000000"/>
@@ -1059,7 +1099,7 @@
         </w:tc>
         <w:tc>
           <w:tcPr>
-            <w:tcW w:w="5103" w:type="dxa"/>
+            <w:tcW w:w="5132" w:type="dxa"/>
             <w:gridSpan w:val="2"/>
             <w:tcBorders>
               <w:top w:val="single" w:sz="4" w:space="0" w:color="000000"/>
@@ -1285,8 +1325,8 @@
         </w:trPr>
         <w:tc>
           <w:tcPr>
-            <w:tcW w:w="4331" w:type="dxa"/>
-            <w:gridSpan w:val="3"/>
+            <w:tcW w:w="4302" w:type="dxa"/>
+            <w:gridSpan w:val="2"/>
             <w:tcBorders>
               <w:top w:val="single" w:sz="4" w:space="0" w:color="000000"/>
               <w:left w:val="single" w:sz="4" w:space="0" w:color="000000"/>
@@ -1381,7 +1421,7 @@
         </w:tc>
         <w:tc>
           <w:tcPr>
-            <w:tcW w:w="5103" w:type="dxa"/>
+            <w:tcW w:w="5132" w:type="dxa"/>
             <w:gridSpan w:val="2"/>
             <w:tcBorders>
               <w:top w:val="single" w:sz="4" w:space="0" w:color="000000"/>
@@ -1651,8 +1691,8 @@
         </w:trPr>
         <w:tc>
           <w:tcPr>
-            <w:tcW w:w="4331" w:type="dxa"/>
-            <w:gridSpan w:val="3"/>
+            <w:tcW w:w="4302" w:type="dxa"/>
+            <w:gridSpan w:val="2"/>
             <w:tcBorders>
               <w:top w:val="single" w:sz="4" w:space="0" w:color="000000"/>
               <w:left w:val="single" w:sz="4" w:space="0" w:color="000000"/>
@@ -1755,7 +1795,7 @@
         </w:tc>
         <w:tc>
           <w:tcPr>
-            <w:tcW w:w="5103" w:type="dxa"/>
+            <w:tcW w:w="5132" w:type="dxa"/>
             <w:gridSpan w:val="2"/>
             <w:tcBorders>
               <w:top w:val="single" w:sz="4" w:space="0" w:color="000000"/>
@@ -2017,8 +2057,8 @@
         </w:trPr>
         <w:tc>
           <w:tcPr>
-            <w:tcW w:w="4331" w:type="dxa"/>
-            <w:gridSpan w:val="3"/>
+            <w:tcW w:w="4302" w:type="dxa"/>
+            <w:gridSpan w:val="2"/>
             <w:tcBorders>
               <w:top w:val="single" w:sz="4" w:space="0" w:color="000000"/>
               <w:left w:val="single" w:sz="4" w:space="0" w:color="000000"/>
@@ -2112,7 +2152,7 @@
         </w:tc>
         <w:tc>
           <w:tcPr>
-            <w:tcW w:w="5103" w:type="dxa"/>
+            <w:tcW w:w="5132" w:type="dxa"/>
             <w:gridSpan w:val="2"/>
             <w:tcBorders>
               <w:top w:val="single" w:sz="4" w:space="0" w:color="000000"/>
@@ -2529,7 +2569,6 @@
           <w:u w:val="single"/>
         </w:rPr>
       </w:pPr>
-      <w:proofErr w:type="spellStart"/>
       <w:r>
         <w:rPr>
           <w:b/>
@@ -2538,18 +2577,7 @@
           <w:szCs w:val="32"/>
           <w:u w:val="single"/>
         </w:rPr>
-        <w:t>TaittirIya</w:t>
-      </w:r>
-      <w:proofErr w:type="spellEnd"/>
-      <w:r>
-        <w:rPr>
-          <w:b/>
-          <w:bCs/>
-          <w:sz w:val="32"/>
-          <w:szCs w:val="32"/>
-          <w:u w:val="single"/>
-        </w:rPr>
-        <w:t xml:space="preserve"> </w:t>
+        <w:t xml:space="preserve">TaittirIya </w:t>
       </w:r>
       <w:proofErr w:type="spellStart"/>
       <w:r>
@@ -2788,23 +2816,7 @@
           <w:bCs/>
         </w:rPr>
         <w:br/>
-        <w:t xml:space="preserve">Kindly refer to your Guru for the differences in </w:t>
-      </w:r>
-      <w:proofErr w:type="spellStart"/>
-      <w:r>
-        <w:rPr>
-          <w:b/>
-          <w:bCs/>
-        </w:rPr>
-        <w:t>Swaram</w:t>
-      </w:r>
-      <w:proofErr w:type="spellEnd"/>
-      <w:r>
-        <w:rPr>
-          <w:b/>
-          <w:bCs/>
-        </w:rPr>
-        <w:t xml:space="preserve"> marking between various sources.</w:t>
+        <w:t>Kindly refer to your Guru for the differences in Swaram marking between various sources.</w:t>
       </w:r>
     </w:p>
     <w:tbl>
@@ -2984,23 +2996,7 @@
                 <w:sz w:val="28"/>
                 <w:szCs w:val="28"/>
               </w:rPr>
-              <w:t xml:space="preserve"> </w:t>
-            </w:r>
-            <w:proofErr w:type="spellStart"/>
-            <w:r>
-              <w:rPr>
-                <w:sz w:val="28"/>
-                <w:szCs w:val="28"/>
-              </w:rPr>
-              <w:t>Vaakyam</w:t>
-            </w:r>
-            <w:proofErr w:type="spellEnd"/>
-            <w:r>
-              <w:rPr>
-                <w:sz w:val="28"/>
-                <w:szCs w:val="28"/>
-              </w:rPr>
-              <w:t xml:space="preserve"> </w:t>
+              <w:t xml:space="preserve"> Vaakyam </w:t>
             </w:r>
           </w:p>
           <w:p>
@@ -3314,23 +3310,7 @@
                 <w:sz w:val="28"/>
                 <w:szCs w:val="28"/>
               </w:rPr>
-              <w:t xml:space="preserve"> </w:t>
-            </w:r>
-            <w:proofErr w:type="spellStart"/>
-            <w:r>
-              <w:rPr>
-                <w:sz w:val="28"/>
-                <w:szCs w:val="28"/>
-              </w:rPr>
-              <w:t>Vaakyam</w:t>
-            </w:r>
-            <w:proofErr w:type="spellEnd"/>
-            <w:r>
-              <w:rPr>
-                <w:sz w:val="28"/>
-                <w:szCs w:val="28"/>
-              </w:rPr>
-              <w:t xml:space="preserve"> </w:t>
+              <w:t xml:space="preserve"> Vaakyam </w:t>
             </w:r>
           </w:p>
           <w:p>
@@ -3562,23 +3542,7 @@
                 <w:sz w:val="28"/>
                 <w:szCs w:val="28"/>
               </w:rPr>
-              <w:t xml:space="preserve"> </w:t>
-            </w:r>
-            <w:proofErr w:type="spellStart"/>
-            <w:r>
-              <w:rPr>
-                <w:sz w:val="28"/>
-                <w:szCs w:val="28"/>
-              </w:rPr>
-              <w:t>Vaakyam</w:t>
-            </w:r>
-            <w:proofErr w:type="spellEnd"/>
-            <w:r>
-              <w:rPr>
-                <w:sz w:val="28"/>
-                <w:szCs w:val="28"/>
-              </w:rPr>
-              <w:t xml:space="preserve"> </w:t>
+              <w:t xml:space="preserve"> Vaakyam </w:t>
             </w:r>
           </w:p>
           <w:p>
@@ -3912,23 +3876,7 @@
                 <w:sz w:val="28"/>
                 <w:szCs w:val="28"/>
               </w:rPr>
-              <w:t xml:space="preserve"> </w:t>
-            </w:r>
-            <w:proofErr w:type="spellStart"/>
-            <w:r>
-              <w:rPr>
-                <w:sz w:val="28"/>
-                <w:szCs w:val="28"/>
-              </w:rPr>
-              <w:t>Vaakyam</w:t>
-            </w:r>
-            <w:proofErr w:type="spellEnd"/>
-            <w:r>
-              <w:rPr>
-                <w:sz w:val="28"/>
-                <w:szCs w:val="28"/>
-              </w:rPr>
-              <w:t xml:space="preserve"> </w:t>
+              <w:t xml:space="preserve"> Vaakyam </w:t>
             </w:r>
           </w:p>
           <w:p>
@@ -4287,23 +4235,7 @@
                 <w:sz w:val="28"/>
                 <w:szCs w:val="28"/>
               </w:rPr>
-              <w:t xml:space="preserve">4th </w:t>
-            </w:r>
-            <w:proofErr w:type="spellStart"/>
-            <w:r>
-              <w:rPr>
-                <w:sz w:val="28"/>
-                <w:szCs w:val="28"/>
-              </w:rPr>
-              <w:t>Vaakyam</w:t>
-            </w:r>
-            <w:proofErr w:type="spellEnd"/>
-            <w:r>
-              <w:rPr>
-                <w:sz w:val="28"/>
-                <w:szCs w:val="28"/>
-              </w:rPr>
-              <w:t xml:space="preserve"> </w:t>
+              <w:t xml:space="preserve">4th Vaakyam </w:t>
             </w:r>
           </w:p>
           <w:p>
@@ -4690,23 +4622,7 @@
                 <w:sz w:val="28"/>
                 <w:szCs w:val="28"/>
               </w:rPr>
-              <w:t xml:space="preserve"> </w:t>
-            </w:r>
-            <w:proofErr w:type="spellStart"/>
-            <w:r>
-              <w:rPr>
-                <w:sz w:val="28"/>
-                <w:szCs w:val="28"/>
-              </w:rPr>
-              <w:t>Vaakyam</w:t>
-            </w:r>
-            <w:proofErr w:type="spellEnd"/>
-            <w:r>
-              <w:rPr>
-                <w:sz w:val="28"/>
-                <w:szCs w:val="28"/>
-              </w:rPr>
-              <w:t xml:space="preserve"> </w:t>
+              <w:t xml:space="preserve"> Vaakyam </w:t>
             </w:r>
           </w:p>
           <w:p>
@@ -5109,23 +5025,7 @@
                 <w:sz w:val="28"/>
                 <w:szCs w:val="28"/>
               </w:rPr>
-              <w:t xml:space="preserve"> </w:t>
-            </w:r>
-            <w:proofErr w:type="spellStart"/>
-            <w:r>
-              <w:rPr>
-                <w:sz w:val="28"/>
-                <w:szCs w:val="28"/>
-              </w:rPr>
-              <w:t>Vaakyam</w:t>
-            </w:r>
-            <w:proofErr w:type="spellEnd"/>
-            <w:r>
-              <w:rPr>
-                <w:sz w:val="28"/>
-                <w:szCs w:val="28"/>
-              </w:rPr>
-              <w:t xml:space="preserve"> </w:t>
+              <w:t xml:space="preserve"> Vaakyam </w:t>
             </w:r>
           </w:p>
           <w:p>
@@ -5437,17 +5337,8 @@
                 <w:sz w:val="28"/>
                 <w:szCs w:val="28"/>
               </w:rPr>
-              <w:t xml:space="preserve"> </w:t>
-            </w:r>
-            <w:proofErr w:type="spellStart"/>
-            <w:r>
-              <w:rPr>
-                <w:sz w:val="28"/>
-                <w:szCs w:val="28"/>
-              </w:rPr>
-              <w:t>Vaakyam</w:t>
-            </w:r>
-            <w:proofErr w:type="spellEnd"/>
+              <w:t xml:space="preserve"> Vaakyam</w:t>
+            </w:r>
             <w:r>
               <w:rPr>
                 <w:sz w:val="28"/>
@@ -5685,17 +5576,8 @@
                 <w:sz w:val="28"/>
                 <w:szCs w:val="28"/>
               </w:rPr>
-              <w:t xml:space="preserve"> </w:t>
-            </w:r>
-            <w:proofErr w:type="spellStart"/>
-            <w:r>
-              <w:rPr>
-                <w:sz w:val="28"/>
-                <w:szCs w:val="28"/>
-              </w:rPr>
-              <w:t>Vaakyam</w:t>
-            </w:r>
-            <w:proofErr w:type="spellEnd"/>
+              <w:t xml:space="preserve"> Vaakyam</w:t>
+            </w:r>
             <w:r>
               <w:rPr>
                 <w:sz w:val="28"/>
@@ -6005,17 +5887,8 @@
                 <w:sz w:val="28"/>
                 <w:szCs w:val="28"/>
               </w:rPr>
-              <w:t xml:space="preserve"> </w:t>
-            </w:r>
-            <w:proofErr w:type="spellStart"/>
-            <w:r>
-              <w:rPr>
-                <w:sz w:val="28"/>
-                <w:szCs w:val="28"/>
-              </w:rPr>
-              <w:t>Vaakyam</w:t>
-            </w:r>
-            <w:proofErr w:type="spellEnd"/>
+              <w:t xml:space="preserve"> Vaakyam</w:t>
+            </w:r>
             <w:r>
               <w:rPr>
                 <w:sz w:val="28"/>
@@ -6351,7 +6224,6 @@
               </w:rPr>
               <w:t xml:space="preserve">4th </w:t>
             </w:r>
-            <w:proofErr w:type="spellStart"/>
             <w:r>
               <w:rPr>
                 <w:sz w:val="28"/>
@@ -6359,7 +6231,6 @@
               </w:rPr>
               <w:t>Vaakyam</w:t>
             </w:r>
-            <w:proofErr w:type="spellEnd"/>
           </w:p>
           <w:p>
             <w:pPr>
@@ -6739,7 +6610,6 @@
               </w:rPr>
               <w:t xml:space="preserve">6th </w:t>
             </w:r>
-            <w:proofErr w:type="spellStart"/>
             <w:r>
               <w:rPr>
                 <w:sz w:val="28"/>
@@ -6747,7 +6617,6 @@
               </w:rPr>
               <w:t>Vaakyam</w:t>
             </w:r>
-            <w:proofErr w:type="spellEnd"/>
           </w:p>
           <w:p>
             <w:pPr>
@@ -7253,17 +7122,8 @@
                 <w:sz w:val="28"/>
                 <w:szCs w:val="28"/>
               </w:rPr>
-              <w:t xml:space="preserve"> </w:t>
-            </w:r>
-            <w:proofErr w:type="spellStart"/>
-            <w:r>
-              <w:rPr>
-                <w:sz w:val="28"/>
-                <w:szCs w:val="28"/>
-              </w:rPr>
-              <w:t>Vaakyam</w:t>
-            </w:r>
-            <w:proofErr w:type="spellEnd"/>
+              <w:t xml:space="preserve"> Vaakyam</w:t>
+            </w:r>
             <w:r>
               <w:rPr>
                 <w:sz w:val="28"/>
@@ -8220,17 +8080,8 @@
                 <w:sz w:val="28"/>
                 <w:szCs w:val="28"/>
               </w:rPr>
-              <w:t xml:space="preserve"> </w:t>
-            </w:r>
-            <w:proofErr w:type="spellStart"/>
-            <w:r>
-              <w:rPr>
-                <w:sz w:val="28"/>
-                <w:szCs w:val="28"/>
-              </w:rPr>
-              <w:t>Vaakyam</w:t>
-            </w:r>
-            <w:proofErr w:type="spellEnd"/>
+              <w:t xml:space="preserve"> Vaakyam</w:t>
+            </w:r>
             <w:r>
               <w:rPr>
                 <w:sz w:val="28"/>
@@ -8525,17 +8376,8 @@
                 <w:sz w:val="28"/>
                 <w:szCs w:val="28"/>
               </w:rPr>
-              <w:t xml:space="preserve"> </w:t>
-            </w:r>
-            <w:proofErr w:type="spellStart"/>
-            <w:r>
-              <w:rPr>
-                <w:sz w:val="28"/>
-                <w:szCs w:val="28"/>
-              </w:rPr>
-              <w:t>Vaakyam</w:t>
-            </w:r>
-            <w:proofErr w:type="spellEnd"/>
+              <w:t xml:space="preserve"> Vaakyam</w:t>
+            </w:r>
             <w:r>
               <w:rPr>
                 <w:sz w:val="28"/>
@@ -8922,17 +8764,8 @@
                 <w:sz w:val="28"/>
                 <w:szCs w:val="28"/>
               </w:rPr>
-              <w:t xml:space="preserve"> </w:t>
-            </w:r>
-            <w:proofErr w:type="spellStart"/>
-            <w:r>
-              <w:rPr>
-                <w:sz w:val="28"/>
-                <w:szCs w:val="28"/>
-              </w:rPr>
-              <w:t>Vaakyam</w:t>
-            </w:r>
-            <w:proofErr w:type="spellEnd"/>
+              <w:t xml:space="preserve"> Vaakyam</w:t>
+            </w:r>
             <w:r>
               <w:rPr>
                 <w:sz w:val="28"/>
@@ -9250,17 +9083,7 @@
                 <w:sz w:val="40"/>
                 <w:szCs w:val="32"/>
               </w:rPr>
-              <w:t>W</w:t>
-            </w:r>
-            <w:bookmarkStart w:id="0" w:name="_GoBack"/>
-            <w:bookmarkEnd w:id="0"/>
-            <w:r>
-              <w:rPr>
-                <w:rFonts w:ascii="BRH Devanagari Extra" w:hAnsi="BRH Devanagari Extra" w:cs="BRH Devanagari Extra"/>
-                <w:sz w:val="40"/>
-                <w:szCs w:val="32"/>
-              </w:rPr>
-              <w:t>åûµÉþUÈ</w:t>
+              <w:t>WåûµÉþUÈ</w:t>
             </w:r>
             <w:proofErr w:type="spellEnd"/>
             <w:r>
@@ -10461,17 +10284,8 @@
                 <w:sz w:val="28"/>
                 <w:szCs w:val="28"/>
               </w:rPr>
-              <w:t xml:space="preserve"> </w:t>
-            </w:r>
-            <w:proofErr w:type="spellStart"/>
-            <w:r>
-              <w:rPr>
-                <w:sz w:val="28"/>
-                <w:szCs w:val="28"/>
-              </w:rPr>
-              <w:t>Vaakyam</w:t>
-            </w:r>
-            <w:proofErr w:type="spellEnd"/>
+              <w:t xml:space="preserve"> Vaakyam</w:t>
+            </w:r>
           </w:p>
           <w:p>
             <w:pPr>
@@ -10801,17 +10615,8 @@
                 <w:sz w:val="28"/>
                 <w:szCs w:val="28"/>
               </w:rPr>
-              <w:t xml:space="preserve">5th </w:t>
-            </w:r>
-            <w:proofErr w:type="spellStart"/>
-            <w:r>
-              <w:rPr>
-                <w:sz w:val="28"/>
-                <w:szCs w:val="28"/>
-              </w:rPr>
-              <w:t>Vaakyam</w:t>
-            </w:r>
-            <w:proofErr w:type="spellEnd"/>
+              <w:t>5th Vaakyam</w:t>
+            </w:r>
           </w:p>
           <w:p>
             <w:pPr>
@@ -11063,17 +10868,8 @@
                 <w:sz w:val="28"/>
                 <w:szCs w:val="28"/>
               </w:rPr>
-              <w:t xml:space="preserve">5th </w:t>
-            </w:r>
-            <w:proofErr w:type="spellStart"/>
-            <w:r>
-              <w:rPr>
-                <w:sz w:val="28"/>
-                <w:szCs w:val="28"/>
-              </w:rPr>
-              <w:t>Vaakyam</w:t>
-            </w:r>
-            <w:proofErr w:type="spellEnd"/>
+              <w:t>5th Vaakyam</w:t>
+            </w:r>
           </w:p>
           <w:p>
             <w:pPr>
@@ -11351,17 +11147,8 @@
                 <w:sz w:val="28"/>
                 <w:szCs w:val="28"/>
               </w:rPr>
-              <w:t xml:space="preserve">1st </w:t>
-            </w:r>
-            <w:proofErr w:type="spellStart"/>
-            <w:r>
-              <w:rPr>
-                <w:sz w:val="28"/>
-                <w:szCs w:val="28"/>
-              </w:rPr>
-              <w:t>Vaakyam</w:t>
-            </w:r>
-            <w:proofErr w:type="spellEnd"/>
+              <w:t>1st Vaakyam</w:t>
+            </w:r>
           </w:p>
           <w:p>
             <w:pPr>
@@ -12170,7 +11957,7 @@
 </file>
 
 <file path=word/endnotes.xml><?xml version="1.0" encoding="utf-8"?>
-<w:endnotes xmlns:wpc="http://schemas.microsoft.com/office/word/2010/wordprocessingCanvas" xmlns:cx="http://schemas.microsoft.com/office/drawing/2014/chartex" xmlns:cx1="http://schemas.microsoft.com/office/drawing/2015/9/8/chartex" xmlns:mc="http://schemas.openxmlformats.org/markup-compatibility/2006" xmlns:o="urn:schemas-microsoft-com:office:office" xmlns:r="http://schemas.openxmlformats.org/officeDocument/2006/relationships" xmlns:m="http://schemas.openxmlformats.org/officeDocument/2006/math" xmlns:v="urn:schemas-microsoft-com:vml" xmlns:wp14="http://schemas.microsoft.com/office/word/2010/wordprocessingDrawing" xmlns:wp="http://schemas.openxmlformats.org/drawingml/2006/wordprocessingDrawing" xmlns:w10="urn:schemas-microsoft-com:office:word" xmlns:w="http://schemas.openxmlformats.org/wordprocessingml/2006/main" xmlns:w14="http://schemas.microsoft.com/office/word/2010/wordml" xmlns:w15="http://schemas.microsoft.com/office/word/2012/wordml" xmlns:w16se="http://schemas.microsoft.com/office/word/2015/wordml/symex" xmlns:wpg="http://schemas.microsoft.com/office/word/2010/wordprocessingGroup" xmlns:wpi="http://schemas.microsoft.com/office/word/2010/wordprocessingInk" xmlns:wne="http://schemas.microsoft.com/office/word/2006/wordml" xmlns:wps="http://schemas.microsoft.com/office/word/2010/wordprocessingShape" mc:Ignorable="w14 w15 w16se wp14">
+<w:endnotes xmlns:wpc="http://schemas.microsoft.com/office/word/2010/wordprocessingCanvas" xmlns:cx="http://schemas.microsoft.com/office/drawing/2014/chartex" xmlns:cx1="http://schemas.microsoft.com/office/drawing/2015/9/8/chartex" xmlns:cx2="http://schemas.microsoft.com/office/drawing/2015/10/21/chartex" xmlns:cx3="http://schemas.microsoft.com/office/drawing/2016/5/9/chartex" xmlns:cx4="http://schemas.microsoft.com/office/drawing/2016/5/10/chartex" xmlns:cx5="http://schemas.microsoft.com/office/drawing/2016/5/11/chartex" xmlns:cx6="http://schemas.microsoft.com/office/drawing/2016/5/12/chartex" xmlns:cx7="http://schemas.microsoft.com/office/drawing/2016/5/13/chartex" xmlns:cx8="http://schemas.microsoft.com/office/drawing/2016/5/14/chartex" xmlns:mc="http://schemas.openxmlformats.org/markup-compatibility/2006" xmlns:aink="http://schemas.microsoft.com/office/drawing/2016/ink" xmlns:am3d="http://schemas.microsoft.com/office/drawing/2017/model3d" xmlns:o="urn:schemas-microsoft-com:office:office" xmlns:oel="http://schemas.microsoft.com/office/2019/extlst" xmlns:r="http://schemas.openxmlformats.org/officeDocument/2006/relationships" xmlns:m="http://schemas.openxmlformats.org/officeDocument/2006/math" xmlns:v="urn:schemas-microsoft-com:vml" xmlns:wp14="http://schemas.microsoft.com/office/word/2010/wordprocessingDrawing" xmlns:wp="http://schemas.openxmlformats.org/drawingml/2006/wordprocessingDrawing" xmlns:w10="urn:schemas-microsoft-com:office:word" xmlns:w="http://schemas.openxmlformats.org/wordprocessingml/2006/main" xmlns:w14="http://schemas.microsoft.com/office/word/2010/wordml" xmlns:w15="http://schemas.microsoft.com/office/word/2012/wordml" xmlns:w16cex="http://schemas.microsoft.com/office/word/2018/wordml/cex" xmlns:w16cid="http://schemas.microsoft.com/office/word/2016/wordml/cid" xmlns:w16="http://schemas.microsoft.com/office/word/2018/wordml" xmlns:w16sdtdh="http://schemas.microsoft.com/office/word/2020/wordml/sdtdatahash" xmlns:w16se="http://schemas.microsoft.com/office/word/2015/wordml/symex" xmlns:wpg="http://schemas.microsoft.com/office/word/2010/wordprocessingGroup" xmlns:wpi="http://schemas.microsoft.com/office/word/2010/wordprocessingInk" xmlns:wne="http://schemas.microsoft.com/office/word/2006/wordml" xmlns:wps="http://schemas.microsoft.com/office/word/2010/wordprocessingShape" mc:Ignorable="w14 w15 w16se w16cid w16 w16cex w16sdtdh wp14">
   <w:endnote w:type="separator" w:id="-1">
     <w:p>
       <w:pPr>
@@ -12195,7 +11982,7 @@
 </file>
 
 <file path=word/footer1.xml><?xml version="1.0" encoding="utf-8"?>
-<w:ftr xmlns:wpc="http://schemas.microsoft.com/office/word/2010/wordprocessingCanvas" xmlns:cx="http://schemas.microsoft.com/office/drawing/2014/chartex" xmlns:cx1="http://schemas.microsoft.com/office/drawing/2015/9/8/chartex" xmlns:mc="http://schemas.openxmlformats.org/markup-compatibility/2006" xmlns:o="urn:schemas-microsoft-com:office:office" xmlns:r="http://schemas.openxmlformats.org/officeDocument/2006/relationships" xmlns:m="http://schemas.openxmlformats.org/officeDocument/2006/math" xmlns:v="urn:schemas-microsoft-com:vml" xmlns:wp14="http://schemas.microsoft.com/office/word/2010/wordprocessingDrawing" xmlns:wp="http://schemas.openxmlformats.org/drawingml/2006/wordprocessingDrawing" xmlns:w10="urn:schemas-microsoft-com:office:word" xmlns:w="http://schemas.openxmlformats.org/wordprocessingml/2006/main" xmlns:w14="http://schemas.microsoft.com/office/word/2010/wordml" xmlns:w15="http://schemas.microsoft.com/office/word/2012/wordml" xmlns:w16se="http://schemas.microsoft.com/office/word/2015/wordml/symex" xmlns:wpg="http://schemas.microsoft.com/office/word/2010/wordprocessingGroup" xmlns:wpi="http://schemas.microsoft.com/office/word/2010/wordprocessingInk" xmlns:wne="http://schemas.microsoft.com/office/word/2006/wordml" xmlns:wps="http://schemas.microsoft.com/office/word/2010/wordprocessingShape" mc:Ignorable="w14 w15 w16se wp14">
+<w:ftr xmlns:wpc="http://schemas.microsoft.com/office/word/2010/wordprocessingCanvas" xmlns:cx="http://schemas.microsoft.com/office/drawing/2014/chartex" xmlns:cx1="http://schemas.microsoft.com/office/drawing/2015/9/8/chartex" xmlns:cx2="http://schemas.microsoft.com/office/drawing/2015/10/21/chartex" xmlns:cx3="http://schemas.microsoft.com/office/drawing/2016/5/9/chartex" xmlns:cx4="http://schemas.microsoft.com/office/drawing/2016/5/10/chartex" xmlns:cx5="http://schemas.microsoft.com/office/drawing/2016/5/11/chartex" xmlns:cx6="http://schemas.microsoft.com/office/drawing/2016/5/12/chartex" xmlns:cx7="http://schemas.microsoft.com/office/drawing/2016/5/13/chartex" xmlns:cx8="http://schemas.microsoft.com/office/drawing/2016/5/14/chartex" xmlns:mc="http://schemas.openxmlformats.org/markup-compatibility/2006" xmlns:aink="http://schemas.microsoft.com/office/drawing/2016/ink" xmlns:am3d="http://schemas.microsoft.com/office/drawing/2017/model3d" xmlns:o="urn:schemas-microsoft-com:office:office" xmlns:oel="http://schemas.microsoft.com/office/2019/extlst" xmlns:r="http://schemas.openxmlformats.org/officeDocument/2006/relationships" xmlns:m="http://schemas.openxmlformats.org/officeDocument/2006/math" xmlns:v="urn:schemas-microsoft-com:vml" xmlns:wp14="http://schemas.microsoft.com/office/word/2010/wordprocessingDrawing" xmlns:wp="http://schemas.openxmlformats.org/drawingml/2006/wordprocessingDrawing" xmlns:w10="urn:schemas-microsoft-com:office:word" xmlns:w="http://schemas.openxmlformats.org/wordprocessingml/2006/main" xmlns:w14="http://schemas.microsoft.com/office/word/2010/wordml" xmlns:w15="http://schemas.microsoft.com/office/word/2012/wordml" xmlns:w16cex="http://schemas.microsoft.com/office/word/2018/wordml/cex" xmlns:w16cid="http://schemas.microsoft.com/office/word/2016/wordml/cid" xmlns:w16="http://schemas.microsoft.com/office/word/2018/wordml" xmlns:w16sdtdh="http://schemas.microsoft.com/office/word/2020/wordml/sdtdatahash" xmlns:w16se="http://schemas.microsoft.com/office/word/2015/wordml/symex" xmlns:wpg="http://schemas.microsoft.com/office/word/2010/wordprocessingGroup" xmlns:wpi="http://schemas.microsoft.com/office/word/2010/wordprocessingInk" xmlns:wne="http://schemas.microsoft.com/office/word/2006/wordml" xmlns:wps="http://schemas.microsoft.com/office/word/2010/wordprocessingShape" mc:Ignorable="w14 w15 w16se w16cid w16 w16cex w16sdtdh wp14">
   <w:p>
     <w:pPr>
       <w:pBdr>
@@ -12348,7 +12135,7 @@
 </file>
 
 <file path=word/footer2.xml><?xml version="1.0" encoding="utf-8"?>
-<w:ftr xmlns:wpc="http://schemas.microsoft.com/office/word/2010/wordprocessingCanvas" xmlns:cx="http://schemas.microsoft.com/office/drawing/2014/chartex" xmlns:cx1="http://schemas.microsoft.com/office/drawing/2015/9/8/chartex" xmlns:mc="http://schemas.openxmlformats.org/markup-compatibility/2006" xmlns:o="urn:schemas-microsoft-com:office:office" xmlns:r="http://schemas.openxmlformats.org/officeDocument/2006/relationships" xmlns:m="http://schemas.openxmlformats.org/officeDocument/2006/math" xmlns:v="urn:schemas-microsoft-com:vml" xmlns:wp14="http://schemas.microsoft.com/office/word/2010/wordprocessingDrawing" xmlns:wp="http://schemas.openxmlformats.org/drawingml/2006/wordprocessingDrawing" xmlns:w10="urn:schemas-microsoft-com:office:word" xmlns:w="http://schemas.openxmlformats.org/wordprocessingml/2006/main" xmlns:w14="http://schemas.microsoft.com/office/word/2010/wordml" xmlns:w15="http://schemas.microsoft.com/office/word/2012/wordml" xmlns:w16se="http://schemas.microsoft.com/office/word/2015/wordml/symex" xmlns:wpg="http://schemas.microsoft.com/office/word/2010/wordprocessingGroup" xmlns:wpi="http://schemas.microsoft.com/office/word/2010/wordprocessingInk" xmlns:wne="http://schemas.microsoft.com/office/word/2006/wordml" xmlns:wps="http://schemas.microsoft.com/office/word/2010/wordprocessingShape" mc:Ignorable="w14 w15 w16se wp14">
+<w:ftr xmlns:wpc="http://schemas.microsoft.com/office/word/2010/wordprocessingCanvas" xmlns:cx="http://schemas.microsoft.com/office/drawing/2014/chartex" xmlns:cx1="http://schemas.microsoft.com/office/drawing/2015/9/8/chartex" xmlns:cx2="http://schemas.microsoft.com/office/drawing/2015/10/21/chartex" xmlns:cx3="http://schemas.microsoft.com/office/drawing/2016/5/9/chartex" xmlns:cx4="http://schemas.microsoft.com/office/drawing/2016/5/10/chartex" xmlns:cx5="http://schemas.microsoft.com/office/drawing/2016/5/11/chartex" xmlns:cx6="http://schemas.microsoft.com/office/drawing/2016/5/12/chartex" xmlns:cx7="http://schemas.microsoft.com/office/drawing/2016/5/13/chartex" xmlns:cx8="http://schemas.microsoft.com/office/drawing/2016/5/14/chartex" xmlns:mc="http://schemas.openxmlformats.org/markup-compatibility/2006" xmlns:aink="http://schemas.microsoft.com/office/drawing/2016/ink" xmlns:am3d="http://schemas.microsoft.com/office/drawing/2017/model3d" xmlns:o="urn:schemas-microsoft-com:office:office" xmlns:oel="http://schemas.microsoft.com/office/2019/extlst" xmlns:r="http://schemas.openxmlformats.org/officeDocument/2006/relationships" xmlns:m="http://schemas.openxmlformats.org/officeDocument/2006/math" xmlns:v="urn:schemas-microsoft-com:vml" xmlns:wp14="http://schemas.microsoft.com/office/word/2010/wordprocessingDrawing" xmlns:wp="http://schemas.openxmlformats.org/drawingml/2006/wordprocessingDrawing" xmlns:w10="urn:schemas-microsoft-com:office:word" xmlns:w="http://schemas.openxmlformats.org/wordprocessingml/2006/main" xmlns:w14="http://schemas.microsoft.com/office/word/2010/wordml" xmlns:w15="http://schemas.microsoft.com/office/word/2012/wordml" xmlns:w16cex="http://schemas.microsoft.com/office/word/2018/wordml/cex" xmlns:w16cid="http://schemas.microsoft.com/office/word/2016/wordml/cid" xmlns:w16="http://schemas.microsoft.com/office/word/2018/wordml" xmlns:w16sdtdh="http://schemas.microsoft.com/office/word/2020/wordml/sdtdatahash" xmlns:w16se="http://schemas.microsoft.com/office/word/2015/wordml/symex" xmlns:wpg="http://schemas.microsoft.com/office/word/2010/wordprocessingGroup" xmlns:wpi="http://schemas.microsoft.com/office/word/2010/wordprocessingInk" xmlns:wne="http://schemas.microsoft.com/office/word/2006/wordml" xmlns:wps="http://schemas.microsoft.com/office/word/2010/wordprocessingShape" mc:Ignorable="w14 w15 w16se w16cid w16 w16cex w16sdtdh wp14">
   <w:p>
     <w:pPr>
       <w:pBdr>
@@ -12544,7 +12331,7 @@
 </file>
 
 <file path=word/footnotes.xml><?xml version="1.0" encoding="utf-8"?>
-<w:footnotes xmlns:wpc="http://schemas.microsoft.com/office/word/2010/wordprocessingCanvas" xmlns:cx="http://schemas.microsoft.com/office/drawing/2014/chartex" xmlns:cx1="http://schemas.microsoft.com/office/drawing/2015/9/8/chartex" xmlns:mc="http://schemas.openxmlformats.org/markup-compatibility/2006" xmlns:o="urn:schemas-microsoft-com:office:office" xmlns:r="http://schemas.openxmlformats.org/officeDocument/2006/relationships" xmlns:m="http://schemas.openxmlformats.org/officeDocument/2006/math" xmlns:v="urn:schemas-microsoft-com:vml" xmlns:wp14="http://schemas.microsoft.com/office/word/2010/wordprocessingDrawing" xmlns:wp="http://schemas.openxmlformats.org/drawingml/2006/wordprocessingDrawing" xmlns:w10="urn:schemas-microsoft-com:office:word" xmlns:w="http://schemas.openxmlformats.org/wordprocessingml/2006/main" xmlns:w14="http://schemas.microsoft.com/office/word/2010/wordml" xmlns:w15="http://schemas.microsoft.com/office/word/2012/wordml" xmlns:w16se="http://schemas.microsoft.com/office/word/2015/wordml/symex" xmlns:wpg="http://schemas.microsoft.com/office/word/2010/wordprocessingGroup" xmlns:wpi="http://schemas.microsoft.com/office/word/2010/wordprocessingInk" xmlns:wne="http://schemas.microsoft.com/office/word/2006/wordml" xmlns:wps="http://schemas.microsoft.com/office/word/2010/wordprocessingShape" mc:Ignorable="w14 w15 w16se wp14">
+<w:footnotes xmlns:wpc="http://schemas.microsoft.com/office/word/2010/wordprocessingCanvas" xmlns:cx="http://schemas.microsoft.com/office/drawing/2014/chartex" xmlns:cx1="http://schemas.microsoft.com/office/drawing/2015/9/8/chartex" xmlns:cx2="http://schemas.microsoft.com/office/drawing/2015/10/21/chartex" xmlns:cx3="http://schemas.microsoft.com/office/drawing/2016/5/9/chartex" xmlns:cx4="http://schemas.microsoft.com/office/drawing/2016/5/10/chartex" xmlns:cx5="http://schemas.microsoft.com/office/drawing/2016/5/11/chartex" xmlns:cx6="http://schemas.microsoft.com/office/drawing/2016/5/12/chartex" xmlns:cx7="http://schemas.microsoft.com/office/drawing/2016/5/13/chartex" xmlns:cx8="http://schemas.microsoft.com/office/drawing/2016/5/14/chartex" xmlns:mc="http://schemas.openxmlformats.org/markup-compatibility/2006" xmlns:aink="http://schemas.microsoft.com/office/drawing/2016/ink" xmlns:am3d="http://schemas.microsoft.com/office/drawing/2017/model3d" xmlns:o="urn:schemas-microsoft-com:office:office" xmlns:oel="http://schemas.microsoft.com/office/2019/extlst" xmlns:r="http://schemas.openxmlformats.org/officeDocument/2006/relationships" xmlns:m="http://schemas.openxmlformats.org/officeDocument/2006/math" xmlns:v="urn:schemas-microsoft-com:vml" xmlns:wp14="http://schemas.microsoft.com/office/word/2010/wordprocessingDrawing" xmlns:wp="http://schemas.openxmlformats.org/drawingml/2006/wordprocessingDrawing" xmlns:w10="urn:schemas-microsoft-com:office:word" xmlns:w="http://schemas.openxmlformats.org/wordprocessingml/2006/main" xmlns:w14="http://schemas.microsoft.com/office/word/2010/wordml" xmlns:w15="http://schemas.microsoft.com/office/word/2012/wordml" xmlns:w16cex="http://schemas.microsoft.com/office/word/2018/wordml/cex" xmlns:w16cid="http://schemas.microsoft.com/office/word/2016/wordml/cid" xmlns:w16="http://schemas.microsoft.com/office/word/2018/wordml" xmlns:w16sdtdh="http://schemas.microsoft.com/office/word/2020/wordml/sdtdatahash" xmlns:w16se="http://schemas.microsoft.com/office/word/2015/wordml/symex" xmlns:wpg="http://schemas.microsoft.com/office/word/2010/wordprocessingGroup" xmlns:wpi="http://schemas.microsoft.com/office/word/2010/wordprocessingInk" xmlns:wne="http://schemas.microsoft.com/office/word/2006/wordml" xmlns:wps="http://schemas.microsoft.com/office/word/2010/wordprocessingShape" mc:Ignorable="w14 w15 w16se w16cid w16 w16cex w16sdtdh wp14">
   <w:footnote w:type="separator" w:id="-1">
     <w:p>
       <w:pPr>
@@ -12569,7 +12356,7 @@
 </file>
 
 <file path=word/header1.xml><?xml version="1.0" encoding="utf-8"?>
-<w:hdr xmlns:wpc="http://schemas.microsoft.com/office/word/2010/wordprocessingCanvas" xmlns:cx="http://schemas.microsoft.com/office/drawing/2014/chartex" xmlns:cx1="http://schemas.microsoft.com/office/drawing/2015/9/8/chartex" xmlns:mc="http://schemas.openxmlformats.org/markup-compatibility/2006" xmlns:o="urn:schemas-microsoft-com:office:office" xmlns:r="http://schemas.openxmlformats.org/officeDocument/2006/relationships" xmlns:m="http://schemas.openxmlformats.org/officeDocument/2006/math" xmlns:v="urn:schemas-microsoft-com:vml" xmlns:wp14="http://schemas.microsoft.com/office/word/2010/wordprocessingDrawing" xmlns:wp="http://schemas.openxmlformats.org/drawingml/2006/wordprocessingDrawing" xmlns:w10="urn:schemas-microsoft-com:office:word" xmlns:w="http://schemas.openxmlformats.org/wordprocessingml/2006/main" xmlns:w14="http://schemas.microsoft.com/office/word/2010/wordml" xmlns:w15="http://schemas.microsoft.com/office/word/2012/wordml" xmlns:w16se="http://schemas.microsoft.com/office/word/2015/wordml/symex" xmlns:wpg="http://schemas.microsoft.com/office/word/2010/wordprocessingGroup" xmlns:wpi="http://schemas.microsoft.com/office/word/2010/wordprocessingInk" xmlns:wne="http://schemas.microsoft.com/office/word/2006/wordml" xmlns:wps="http://schemas.microsoft.com/office/word/2010/wordprocessingShape" mc:Ignorable="w14 w15 w16se wp14">
+<w:hdr xmlns:wpc="http://schemas.microsoft.com/office/word/2010/wordprocessingCanvas" xmlns:cx="http://schemas.microsoft.com/office/drawing/2014/chartex" xmlns:cx1="http://schemas.microsoft.com/office/drawing/2015/9/8/chartex" xmlns:cx2="http://schemas.microsoft.com/office/drawing/2015/10/21/chartex" xmlns:cx3="http://schemas.microsoft.com/office/drawing/2016/5/9/chartex" xmlns:cx4="http://schemas.microsoft.com/office/drawing/2016/5/10/chartex" xmlns:cx5="http://schemas.microsoft.com/office/drawing/2016/5/11/chartex" xmlns:cx6="http://schemas.microsoft.com/office/drawing/2016/5/12/chartex" xmlns:cx7="http://schemas.microsoft.com/office/drawing/2016/5/13/chartex" xmlns:cx8="http://schemas.microsoft.com/office/drawing/2016/5/14/chartex" xmlns:mc="http://schemas.openxmlformats.org/markup-compatibility/2006" xmlns:aink="http://schemas.microsoft.com/office/drawing/2016/ink" xmlns:am3d="http://schemas.microsoft.com/office/drawing/2017/model3d" xmlns:o="urn:schemas-microsoft-com:office:office" xmlns:oel="http://schemas.microsoft.com/office/2019/extlst" xmlns:r="http://schemas.openxmlformats.org/officeDocument/2006/relationships" xmlns:m="http://schemas.openxmlformats.org/officeDocument/2006/math" xmlns:v="urn:schemas-microsoft-com:vml" xmlns:wp14="http://schemas.microsoft.com/office/word/2010/wordprocessingDrawing" xmlns:wp="http://schemas.openxmlformats.org/drawingml/2006/wordprocessingDrawing" xmlns:w10="urn:schemas-microsoft-com:office:word" xmlns:w="http://schemas.openxmlformats.org/wordprocessingml/2006/main" xmlns:w14="http://schemas.microsoft.com/office/word/2010/wordml" xmlns:w15="http://schemas.microsoft.com/office/word/2012/wordml" xmlns:w16cex="http://schemas.microsoft.com/office/word/2018/wordml/cex" xmlns:w16cid="http://schemas.microsoft.com/office/word/2016/wordml/cid" xmlns:w16="http://schemas.microsoft.com/office/word/2018/wordml" xmlns:w16sdtdh="http://schemas.microsoft.com/office/word/2020/wordml/sdtdatahash" xmlns:w16se="http://schemas.microsoft.com/office/word/2015/wordml/symex" xmlns:wpg="http://schemas.microsoft.com/office/word/2010/wordprocessingGroup" xmlns:wpi="http://schemas.microsoft.com/office/word/2010/wordprocessingInk" xmlns:wne="http://schemas.microsoft.com/office/word/2006/wordml" xmlns:wps="http://schemas.microsoft.com/office/word/2010/wordprocessingShape" mc:Ignorable="w14 w15 w16se w16cid w16 w16cex w16sdtdh wp14">
   <w:p>
     <w:pPr>
       <w:pStyle w:val="Header"/>
@@ -12582,7 +12369,7 @@
 </file>
 
 <file path=word/header2.xml><?xml version="1.0" encoding="utf-8"?>
-<w:hdr xmlns:wpc="http://schemas.microsoft.com/office/word/2010/wordprocessingCanvas" xmlns:cx="http://schemas.microsoft.com/office/drawing/2014/chartex" xmlns:cx1="http://schemas.microsoft.com/office/drawing/2015/9/8/chartex" xmlns:mc="http://schemas.openxmlformats.org/markup-compatibility/2006" xmlns:o="urn:schemas-microsoft-com:office:office" xmlns:r="http://schemas.openxmlformats.org/officeDocument/2006/relationships" xmlns:m="http://schemas.openxmlformats.org/officeDocument/2006/math" xmlns:v="urn:schemas-microsoft-com:vml" xmlns:wp14="http://schemas.microsoft.com/office/word/2010/wordprocessingDrawing" xmlns:wp="http://schemas.openxmlformats.org/drawingml/2006/wordprocessingDrawing" xmlns:w10="urn:schemas-microsoft-com:office:word" xmlns:w="http://schemas.openxmlformats.org/wordprocessingml/2006/main" xmlns:w14="http://schemas.microsoft.com/office/word/2010/wordml" xmlns:w15="http://schemas.microsoft.com/office/word/2012/wordml" xmlns:w16se="http://schemas.microsoft.com/office/word/2015/wordml/symex" xmlns:wpg="http://schemas.microsoft.com/office/word/2010/wordprocessingGroup" xmlns:wpi="http://schemas.microsoft.com/office/word/2010/wordprocessingInk" xmlns:wne="http://schemas.microsoft.com/office/word/2006/wordml" xmlns:wps="http://schemas.microsoft.com/office/word/2010/wordprocessingShape" mc:Ignorable="w14 w15 w16se wp14">
+<w:hdr xmlns:wpc="http://schemas.microsoft.com/office/word/2010/wordprocessingCanvas" xmlns:cx="http://schemas.microsoft.com/office/drawing/2014/chartex" xmlns:cx1="http://schemas.microsoft.com/office/drawing/2015/9/8/chartex" xmlns:cx2="http://schemas.microsoft.com/office/drawing/2015/10/21/chartex" xmlns:cx3="http://schemas.microsoft.com/office/drawing/2016/5/9/chartex" xmlns:cx4="http://schemas.microsoft.com/office/drawing/2016/5/10/chartex" xmlns:cx5="http://schemas.microsoft.com/office/drawing/2016/5/11/chartex" xmlns:cx6="http://schemas.microsoft.com/office/drawing/2016/5/12/chartex" xmlns:cx7="http://schemas.microsoft.com/office/drawing/2016/5/13/chartex" xmlns:cx8="http://schemas.microsoft.com/office/drawing/2016/5/14/chartex" xmlns:mc="http://schemas.openxmlformats.org/markup-compatibility/2006" xmlns:aink="http://schemas.microsoft.com/office/drawing/2016/ink" xmlns:am3d="http://schemas.microsoft.com/office/drawing/2017/model3d" xmlns:o="urn:schemas-microsoft-com:office:office" xmlns:oel="http://schemas.microsoft.com/office/2019/extlst" xmlns:r="http://schemas.openxmlformats.org/officeDocument/2006/relationships" xmlns:m="http://schemas.openxmlformats.org/officeDocument/2006/math" xmlns:v="urn:schemas-microsoft-com:vml" xmlns:wp14="http://schemas.microsoft.com/office/word/2010/wordprocessingDrawing" xmlns:wp="http://schemas.openxmlformats.org/drawingml/2006/wordprocessingDrawing" xmlns:w10="urn:schemas-microsoft-com:office:word" xmlns:w="http://schemas.openxmlformats.org/wordprocessingml/2006/main" xmlns:w14="http://schemas.microsoft.com/office/word/2010/wordml" xmlns:w15="http://schemas.microsoft.com/office/word/2012/wordml" xmlns:w16cex="http://schemas.microsoft.com/office/word/2018/wordml/cex" xmlns:w16cid="http://schemas.microsoft.com/office/word/2016/wordml/cid" xmlns:w16="http://schemas.microsoft.com/office/word/2018/wordml" xmlns:w16sdtdh="http://schemas.microsoft.com/office/word/2020/wordml/sdtdatahash" xmlns:w16se="http://schemas.microsoft.com/office/word/2015/wordml/symex" xmlns:wpg="http://schemas.microsoft.com/office/word/2010/wordprocessingGroup" xmlns:wpi="http://schemas.microsoft.com/office/word/2010/wordprocessingInk" xmlns:wne="http://schemas.microsoft.com/office/word/2006/wordml" xmlns:wps="http://schemas.microsoft.com/office/word/2010/wordprocessingShape" mc:Ignorable="w14 w15 w16se w16cid w16 w16cex w16sdtdh wp14">
   <w:p>
     <w:pPr>
       <w:pStyle w:val="Header"/>
@@ -12595,7 +12382,7 @@
 </file>
 
 <file path=word/styles.xml><?xml version="1.0" encoding="utf-8"?>
-<w:styles xmlns:mc="http://schemas.openxmlformats.org/markup-compatibility/2006" xmlns:r="http://schemas.openxmlformats.org/officeDocument/2006/relationships" xmlns:w="http://schemas.openxmlformats.org/wordprocessingml/2006/main" xmlns:w14="http://schemas.microsoft.com/office/word/2010/wordml" xmlns:w15="http://schemas.microsoft.com/office/word/2012/wordml" xmlns:w16se="http://schemas.microsoft.com/office/word/2015/wordml/symex" mc:Ignorable="w14 w15 w16se">
+<w:styles xmlns:mc="http://schemas.openxmlformats.org/markup-compatibility/2006" xmlns:r="http://schemas.openxmlformats.org/officeDocument/2006/relationships" xmlns:w="http://schemas.openxmlformats.org/wordprocessingml/2006/main" xmlns:w14="http://schemas.microsoft.com/office/word/2010/wordml" xmlns:w15="http://schemas.microsoft.com/office/word/2012/wordml" xmlns:w16cex="http://schemas.microsoft.com/office/word/2018/wordml/cex" xmlns:w16cid="http://schemas.microsoft.com/office/word/2016/wordml/cid" xmlns:w16="http://schemas.microsoft.com/office/word/2018/wordml" xmlns:w16sdtdh="http://schemas.microsoft.com/office/word/2020/wordml/sdtdatahash" xmlns:w16se="http://schemas.microsoft.com/office/word/2015/wordml/symex" mc:Ignorable="w14 w15 w16se w16cid w16 w16cex w16sdtdh">
   <w:docDefaults>
     <w:rPrDefault>
       <w:rPr>
@@ -12605,7 +12392,7 @@
     </w:rPrDefault>
     <w:pPrDefault/>
   </w:docDefaults>
-  <w:latentStyles w:defLockedState="0" w:defUIPriority="99" w:defSemiHidden="0" w:defUnhideWhenUsed="0" w:defQFormat="0" w:count="371">
+  <w:latentStyles w:defLockedState="0" w:defUIPriority="99" w:defSemiHidden="0" w:defUnhideWhenUsed="0" w:defQFormat="0" w:count="376">
     <w:lsdException w:name="Normal" w:uiPriority="0" w:qFormat="1"/>
     <w:lsdException w:name="heading 1" w:uiPriority="9" w:qFormat="1"/>
     <w:lsdException w:name="heading 2" w:semiHidden="1" w:uiPriority="9" w:unhideWhenUsed="1" w:qFormat="1"/>
@@ -12977,6 +12764,11 @@
     <w:lsdException w:name="List Table 5 Dark Accent 6" w:uiPriority="50"/>
     <w:lsdException w:name="List Table 6 Colorful Accent 6" w:uiPriority="51"/>
     <w:lsdException w:name="List Table 7 Colorful Accent 6" w:uiPriority="52"/>
+    <w:lsdException w:name="Mention" w:semiHidden="1" w:unhideWhenUsed="1"/>
+    <w:lsdException w:name="Smart Hyperlink" w:semiHidden="1" w:unhideWhenUsed="1"/>
+    <w:lsdException w:name="Hashtag" w:semiHidden="1" w:unhideWhenUsed="1"/>
+    <w:lsdException w:name="Unresolved Mention" w:semiHidden="1" w:unhideWhenUsed="1"/>
+    <w:lsdException w:name="Smart Link" w:semiHidden="1" w:unhideWhenUsed="1"/>
   </w:latentStyles>
   <w:style w:type="paragraph" w:default="1" w:styleId="Normal">
     <w:name w:val="Normal"/>

</xml_diff>